<commit_message>
Weiterarbeit an Venture Capital
</commit_message>
<xml_diff>
--- a/Venture Capital/Definitionen.docx
+++ b/Venture Capital/Definitionen.docx
@@ -76,6 +76,60 @@
       <w:r>
         <w:rPr/>
         <w:t xml:space="preserve"> </w:t>
+      </w:r>
+    </w:p>
+    <w:p>
+      <w:pPr>
+        <w:pStyle w:val="Normal"/>
+        <w:jc w:val="both"/>
+      </w:pPr>
+      <w:r>
+        <w:rPr>
+          <w:color w:val="auto"/>
+        </w:rPr>
+        <w:t>V</w:t>
+      </w:r>
+      <w:r>
+        <w:rPr>
+          <w:color w:val="auto"/>
+        </w:rPr>
+        <w:t>enture Capital unterscheidet sich von anderen Formen der Unternehmensfinanzierung darin, dass die Wagniskapitalgeber über die Eigenkapitalanteile direkt Einfluss auf die Entscheidungen der Unternehmensführung nehmen kann und dies auch tut</w:t>
+      </w:r>
+      <w:r>
+        <w:rPr>
+          <w:color w:val="auto"/>
+        </w:rPr>
+        <w:t xml:space="preserve">. Ziel ist die Maximierung des Unternehmenswertes innerhalb eines kurzen Zeitraumes, damit dieses entweder an die Unternehmensgründer (Buyback) oder andere Investoren (IPO) mit Gewinn </w:t>
+      </w:r>
+      <w:r>
+        <w:rPr>
+          <w:color w:val="auto"/>
+        </w:rPr>
+        <w:t xml:space="preserve">verkauft werden kann </w:t>
+      </w:r>
+      <w:r>
+        <w:rPr>
+          <w:rFonts w:ascii="Calibri" w:hAnsi="Calibri" w:eastAsia="Calibri" w:cs="Calibri"/>
+          <w:color w:val="7030A0"/>
+          <w:sz w:val="22"/>
+          <w:szCs w:val="22"/>
+        </w:rPr>
+        <w:t>[Jungwirth 2005, S.6</w:t>
+      </w:r>
+      <w:r>
+        <w:rPr>
+          <w:rFonts w:ascii="Calibri" w:hAnsi="Calibri" w:eastAsia="Calibri" w:cs="Calibri"/>
+          <w:color w:val="7030A0"/>
+          <w:sz w:val="22"/>
+          <w:szCs w:val="22"/>
+        </w:rPr>
+        <w:t>]</w:t>
+      </w:r>
+      <w:r>
+        <w:rPr>
+          <w:color w:val="auto"/>
+        </w:rPr>
+        <w:t xml:space="preserve">. </w:t>
       </w:r>
     </w:p>
     <w:p w14:noSpellErr="1">

</xml_diff>